<commit_message>
Guidance on Environment as Code.
</commit_message>
<xml_diff>
--- a/[00] Resources/[05] Documents/IT Project Guidance [-- Design] - On the removal of Personal Information from Systems.docx
+++ b/[00] Resources/[05] Documents/IT Project Guidance [-- Design] - On the removal of Personal Information from Systems.docx
@@ -23,7 +23,13 @@
         <w:pStyle w:val="Subtitle"/>
       </w:pPr>
       <w:r>
-        <w:t>On the removal of Personal Information from Systems</w:t>
+        <w:t xml:space="preserve">On the removal of Personal Information </w:t>
+      </w:r>
+      <w:r>
+        <w:br/>
+      </w:r>
+      <w:r>
+        <w:t>from Systems</w:t>
       </w:r>
     </w:p>
     <w:p>
@@ -43,10 +49,7 @@
         <w:t xml:space="preserve"> </w:t>
       </w:r>
       <w:r>
-        <w:t>0.</w:t>
-      </w:r>
-      <w:r>
-        <w:t>4</w:t>
+        <w:t>1.0</w:t>
       </w:r>
     </w:p>
     <w:p>
@@ -2801,15 +2804,7 @@
         <w:pStyle w:val="BodyText"/>
       </w:pPr>
       <w:r>
-        <w:t xml:space="preserve">RESTful APIs </w:t>
-      </w:r>
-      <w:proofErr w:type="gramStart"/>
-      <w:r>
-        <w:t>in particular were</w:t>
-      </w:r>
-      <w:proofErr w:type="gramEnd"/>
-      <w:r>
-        <w:t xml:space="preserve"> frequently described—mistakenly—as being based on CRUD. This misunderstanding stems from their shared verbs (POST, GET, PUT, DELETE), but the similarity is superficial. REST is a stateless transport protocol model with no opinion on lifecycle, purpose, or meaning. Its verbs facilitate interaction, but they do not constrain it to data-centric thinking. When REST is used merely to implement CRUD, the system inherits the same design limitations: oversimplified transitions, </w:t>
+        <w:t xml:space="preserve">RESTful APIs in particular were frequently described—mistakenly—as being based on CRUD. This misunderstanding stems from their shared verbs (POST, GET, PUT, DELETE), but the similarity is superficial. REST is a stateless transport protocol model with no opinion on lifecycle, purpose, or meaning. Its verbs facilitate interaction, but they do not constrain it to data-centric thinking. When REST is used merely to implement CRUD, the system inherits the same design limitations: oversimplified transitions, </w:t>
       </w:r>
       <w:r>
         <w:lastRenderedPageBreak/>
@@ -2829,15 +2824,7 @@
         <w:pStyle w:val="BodyText"/>
       </w:pPr>
       <w:r>
-        <w:t xml:space="preserve">Information management involves far more than four basic operations. Records are created, reviewed, amended, versioned, retracted, archived, anonymised, and occasionally destroyed. The lifecycle of information, especially when personal, is shaped by purpose, context, and consent. Yet under CRUD, </w:t>
-      </w:r>
-      <w:proofErr w:type="gramStart"/>
-      <w:r>
-        <w:t>all of</w:t>
-      </w:r>
-      <w:proofErr w:type="gramEnd"/>
-      <w:r>
-        <w:t xml:space="preserve"> this nuance was collapsed into oversimplified functions, particularly the irreversible and poorly understood 'Delete.'</w:t>
+        <w:t>Information management involves far more than four basic operations. Records are created, reviewed, amended, versioned, retracted, archived, anonymised, and occasionally destroyed. The lifecycle of information, especially when personal, is shaped by purpose, context, and consent. Yet under CRUD, all of this nuance was collapsed into oversimplified functions, particularly the irreversible and poorly understood 'Delete.'</w:t>
       </w:r>
     </w:p>
     <w:p>
@@ -2867,15 +2854,7 @@
         <w:pStyle w:val="BodyText"/>
       </w:pPr>
       <w:r>
-        <w:t xml:space="preserve">An industry of data warehouse tier based retrospective analytics emerged to fill the operational void left by aggressive deletion. These systems promised long-term </w:t>
-      </w:r>
-      <w:proofErr w:type="gramStart"/>
-      <w:r>
-        <w:t>insight, but</w:t>
-      </w:r>
-      <w:proofErr w:type="gramEnd"/>
-      <w:r>
-        <w:t xml:space="preserve"> did so by extracting data from its original context. Data warehouses typically contain sanitised, standardised versions of operational data, often delayed, and decoupled from the systems of action. As a result, while they support broad pattern analysis or policy research, they are ineffective at informing real-time decisions, issue triage, or service improvement at the point of need.</w:t>
+        <w:t>An industry of data warehouse tier based retrospective analytics emerged to fill the operational void left by aggressive deletion. These systems promised long-term insight, but did so by extracting data from its original context. Data warehouses typically contain sanitised, standardised versions of operational data, often delayed, and decoupled from the systems of action. As a result, while they support broad pattern analysis or policy research, they are ineffective at informing real-time decisions, issue triage, or service improvement at the point of need.</w:t>
       </w:r>
     </w:p>
     <w:p>
@@ -2883,15 +2862,7 @@
         <w:pStyle w:val="BodyText"/>
       </w:pPr>
       <w:r>
-        <w:t xml:space="preserve">This separation introduces latency—not just technical, but institutional. Access to the warehouse becomes governed by process, request queues, and reporting cycles. The result is diminished </w:t>
-      </w:r>
-      <w:proofErr w:type="gramStart"/>
-      <w:r>
-        <w:t>immediacy, and</w:t>
-      </w:r>
-      <w:proofErr w:type="gramEnd"/>
-      <w:r>
-        <w:t xml:space="preserve"> diminished operational value. Analytical insight, once actionable, becomes archaeological. In contrast, operational data hubs—governed, queryable, identity-aware—preserve context and enable secure, timely access. These offer a far better foundation for real-time insight without compromising auditability or privacy.  </w:t>
+        <w:t>This separation introduces latency—not just technical, but institutional. Access to the warehouse becomes governed by process, request queues, and reporting cycles. The result is diminished immediacy, and diminished operational value. Analytical insight, once actionable, becomes archaeological. In contrast, operational data hubs—governed, queryable, identity-aware—preserve context and enable secure, timely access. These offer a far better foundation for real-time insight without compromising auditability or privacy.  </w:t>
       </w:r>
     </w:p>
     <w:p>
@@ -2926,15 +2897,7 @@
         <w:pStyle w:val="BodyText"/>
       </w:pPr>
       <w:r>
-        <w:t xml:space="preserve">Developers and policy writers often assume that physical deletion is legally required, that it is safe and reversible, that it minimises liability, and that it simplifies data governance. </w:t>
-      </w:r>
-      <w:proofErr w:type="gramStart"/>
-      <w:r>
-        <w:t>In reality, the</w:t>
-      </w:r>
-      <w:proofErr w:type="gramEnd"/>
-      <w:r>
-        <w:t xml:space="preserve"> inverse is often true. Anonymisation or simple removal of access usually satisfies privacy obligations. Physical deletion, by contrast, breaks audit trails, conceals decision history, and undermines operational accountability. Once deleted, there is no recovery—no way to reconstruct what occurred, who acted, or why a service pathway was followed.</w:t>
+        <w:t>Developers and policy writers often assume that physical deletion is legally required, that it is safe and reversible, that it minimises liability, and that it simplifies data governance. In reality, the inverse is often true. Anonymisation or simple removal of access usually satisfies privacy obligations. Physical deletion, by contrast, breaks audit trails, conceals decision history, and undermines operational accountability. Once deleted, there is no recovery—no way to reconstruct what occurred, who acted, or why a service pathway was followed.</w:t>
       </w:r>
     </w:p>
     <w:p>
@@ -3334,15 +3297,7 @@
         <w:t>Pseudonymisation</w:t>
       </w:r>
       <w:r>
-        <w:t xml:space="preserve"> </w:t>
-      </w:r>
-      <w:proofErr w:type="gramStart"/>
-      <w:r>
-        <w:t>masks</w:t>
-      </w:r>
-      <w:proofErr w:type="gramEnd"/>
-      <w:r>
-        <w:t xml:space="preserve"> identity with reversible tokens.</w:t>
+        <w:t xml:space="preserve"> masks identity with reversible tokens.</w:t>
       </w:r>
     </w:p>
     <w:p>
@@ -3408,23 +3363,7 @@
         <w:t xml:space="preserve">However, </w:t>
       </w:r>
       <w:r>
-        <w:t xml:space="preserve">privacy regulations, including GDPR and the NZ Privacy Act, do not require this. They require the dissociation of identity from information. This can be achieved through targeted dissociation—replacing user identifiers with a public or anonymous </w:t>
-      </w:r>
-      <w:proofErr w:type="gramStart"/>
-      <w:r>
-        <w:t>actor, and</w:t>
-      </w:r>
-      <w:proofErr w:type="gramEnd"/>
-      <w:r>
-        <w:t xml:space="preserve"> redacting specific fields that contribute to identifiability. </w:t>
-      </w:r>
-      <w:proofErr w:type="gramStart"/>
-      <w:r>
-        <w:t>The vast majority of</w:t>
-      </w:r>
-      <w:proofErr w:type="gramEnd"/>
-      <w:r>
-        <w:t xml:space="preserve"> system attributes can remain, provided they no longer link to a person.</w:t>
+        <w:t>privacy regulations, including GDPR and the NZ Privacy Act, do not require this. They require the dissociation of identity from information. This can be achieved through targeted dissociation—replacing user identifiers with a public or anonymous actor, and redacting specific fields that contribute to identifiability. The vast majority of system attributes can remain, provided they no longer link to a person.</w:t>
       </w:r>
     </w:p>
     <w:p>
@@ -3450,15 +3389,7 @@
         <w:pStyle w:val="BodyText"/>
       </w:pPr>
       <w:r>
-        <w:t xml:space="preserve">It is important to clarify </w:t>
-      </w:r>
-      <w:proofErr w:type="gramStart"/>
-      <w:r>
-        <w:t>that regulatory obligations</w:t>
-      </w:r>
-      <w:proofErr w:type="gramEnd"/>
-      <w:r>
-        <w:t xml:space="preserve">—under both the NZ Privacy Act and international instruments such as the GDPR—are concerned specifically with Personal Information. </w:t>
+        <w:t xml:space="preserve">It is important to clarify that regulatory obligations—under both the NZ Privacy Act and international instruments such as the GDPR—are concerned specifically with Personal Information. </w:t>
       </w:r>
     </w:p>
     <w:p>
@@ -3482,23 +3413,7 @@
         <w:pStyle w:val="BodyText"/>
       </w:pPr>
       <w:r>
-        <w:t xml:space="preserve">Under the General Data Protection Regulation (GDPR), the obligation to erase personal data—outlined in Article 17—is triggered when data is no longer necessary for the purposes for which it was collected, or when consent is </w:t>
-      </w:r>
-      <w:proofErr w:type="gramStart"/>
-      <w:r>
-        <w:t>withdrawn</w:t>
-      </w:r>
-      <w:proofErr w:type="gramEnd"/>
-      <w:r>
-        <w:t xml:space="preserve"> and no other lawful basis exists. However, Recital 26 makes a critical clarification: data that has been rendered anonymous in such a way that the data subject is no longer identifiable is not considered personal data. As such, anonymised data falls outside the scope of the regulation. The test for anonymity is practical and contextual—it must be reasonably unlikely that re-identification can occur, </w:t>
-      </w:r>
-      <w:proofErr w:type="gramStart"/>
-      <w:r>
-        <w:t>taking into account</w:t>
-      </w:r>
-      <w:proofErr w:type="gramEnd"/>
-      <w:r>
-        <w:t xml:space="preserve"> current technology and the effort required.</w:t>
+        <w:t>Under the General Data Protection Regulation (GDPR), the obligation to erase personal data—outlined in Article 17—is triggered when data is no longer necessary for the purposes for which it was collected, or when consent is withdrawn and no other lawful basis exists. However, Recital 26 makes a critical clarification: data that has been rendered anonymous in such a way that the data subject is no longer identifiable is not considered personal data. As such, anonymised data falls outside the scope of the regulation. The test for anonymity is practical and contextual—it must be reasonably unlikely that re-identification can occur, taking into account current technology and the effort required.</w:t>
       </w:r>
     </w:p>
     <w:p>
@@ -3533,15 +3448,7 @@
         <w:pStyle w:val="BodyText"/>
       </w:pPr>
       <w:r>
-        <w:t xml:space="preserve">To be compliant, anonymisation must be durable and demonstrably effective. It must not merely mask or obscure </w:t>
-      </w:r>
-      <w:proofErr w:type="gramStart"/>
-      <w:r>
-        <w:t>identifiers, but</w:t>
-      </w:r>
-      <w:proofErr w:type="gramEnd"/>
-      <w:r>
-        <w:t xml:space="preserve"> render them irretrievable through available means. This includes both structured identifiers (such as names, IDs, or contact details) and unstructured content (such as free-text comments that could reveal identity indirectly).</w:t>
+        <w:t>To be compliant, anonymisation must be durable and demonstrably effective. It must not merely mask or obscure identifiers, but render them irretrievable through available means. This includes both structured identifiers (such as names, IDs, or contact details) and unstructured content (such as free-text comments that could reveal identity indirectly).</w:t>
       </w:r>
     </w:p>
     <w:p>
@@ -3662,15 +3569,7 @@
         <w:pStyle w:val="BodyText"/>
       </w:pPr>
       <w:r>
-        <w:t xml:space="preserve">This model preserves the value of records while ensuring they progress through purposeful and </w:t>
-      </w:r>
-      <w:proofErr w:type="gramStart"/>
-      <w:r>
-        <w:t>legally-aligned</w:t>
-      </w:r>
-      <w:proofErr w:type="gramEnd"/>
-      <w:r>
-        <w:t xml:space="preserve"> states.</w:t>
+        <w:t>This model preserves the value of records while ensuring they progress through purposeful and legally-aligned states.</w:t>
       </w:r>
     </w:p>
     <w:p>
@@ -3936,15 +3835,7 @@
         <w:t>For unstructured data, u</w:t>
       </w:r>
       <w:r>
-        <w:t xml:space="preserve">se human review or AI-assisted tools to remove names and sensitive identifiers from notes and documents without deleting the </w:t>
-      </w:r>
-      <w:proofErr w:type="gramStart"/>
-      <w:r>
-        <w:t>record as a whole</w:t>
-      </w:r>
-      <w:proofErr w:type="gramEnd"/>
-      <w:r>
-        <w:t>.</w:t>
+        <w:t>se human review or AI-assisted tools to remove names and sensitive identifiers from notes and documents without deleting the record as a whole.</w:t>
       </w:r>
     </w:p>
     <w:p>
@@ -3968,19 +3859,7 @@
         <w:t xml:space="preserve">Require </w:t>
       </w:r>
       <w:r>
-        <w:t xml:space="preserve">vendors and SaaS services to demonstrate </w:t>
-      </w:r>
-      <w:r>
-        <w:t>data access controls</w:t>
-      </w:r>
-      <w:r>
-        <w:t xml:space="preserve">, </w:t>
-      </w:r>
-      <w:r>
-        <w:t xml:space="preserve">audit logging, </w:t>
-      </w:r>
-      <w:r>
-        <w:t>but also, redaction capability, restoration of deletions, anonymisation. E</w:t>
+        <w:t>vendors and SaaS services to demonstrate data access controls, audit logging, but also, redaction capability, restoration of deletions, anonymisation. E</w:t>
       </w:r>
       <w:r>
         <w:t>nsure vendors understand privacy obligations and offer compliant deletion alternatives.</w:t>
@@ -4002,13 +3881,7 @@
         <w:pStyle w:val="BodyText"/>
       </w:pPr>
       <w:r>
-        <w:t xml:space="preserve">When applying one or more of the </w:t>
-      </w:r>
-      <w:r>
-        <w:t xml:space="preserve">options </w:t>
-      </w:r>
-      <w:r>
-        <w:t>recommended above, consider the following:</w:t>
+        <w:t>When applying one or more of the options recommended above, consider the following:</w:t>
       </w:r>
     </w:p>
     <w:p>
@@ -4375,21 +4248,7 @@
           <w:rPr>
             <w:rStyle w:val="Hyperlink"/>
           </w:rPr>
-          <w:t xml:space="preserve">Privacy Act 2020 No 31 (as </w:t>
-        </w:r>
-        <w:proofErr w:type="gramStart"/>
-        <w:r>
-          <w:rPr>
-            <w:rStyle w:val="Hyperlink"/>
-          </w:rPr>
-          <w:t>at</w:t>
-        </w:r>
-        <w:proofErr w:type="gramEnd"/>
-        <w:r>
-          <w:rPr>
-            <w:rStyle w:val="Hyperlink"/>
-          </w:rPr>
-          <w:t xml:space="preserve"> 30 March 2025), Public Act 22 Information privacy principles – New Zealand Legislation</w:t>
+          <w:t>Privacy Act 2020 No 31 (as at 30 March 2025), Public Act 22 Information privacy principles – New Zealand Legislation</w:t>
         </w:r>
       </w:hyperlink>
     </w:p>
@@ -4743,13 +4602,13 @@
       <w:pPr>
         <w:pStyle w:val="Heading3"/>
       </w:pPr>
-      <w:bookmarkStart w:id="40" w:name="_Hlk174689663"/>
-      <w:bookmarkStart w:id="41" w:name="_Toc196223974"/>
+      <w:bookmarkStart w:id="40" w:name="_Toc196223974"/>
+      <w:bookmarkStart w:id="41" w:name="_Hlk174689663"/>
       <w:bookmarkEnd w:id="39"/>
       <w:r>
         <w:t>Acronyms</w:t>
       </w:r>
-      <w:bookmarkEnd w:id="41"/>
+      <w:bookmarkEnd w:id="40"/>
     </w:p>
     <w:p>
       <w:pPr>
@@ -5227,7 +5086,7 @@
         <w:t>) or Text/Console User Interfaces (TUI).</w:t>
       </w:r>
     </w:p>
-    <w:bookmarkEnd w:id="40"/>
+    <w:bookmarkEnd w:id="41"/>
     <w:p>
       <w:pPr>
         <w:pStyle w:val="BodyText"/>
@@ -17268,6 +17127,7 @@
   <w:style w:type="character" w:default="1" w:styleId="DefaultParagraphFont">
     <w:name w:val="Default Paragraph Font"/>
     <w:uiPriority w:val="1"/>
+    <w:semiHidden/>
     <w:unhideWhenUsed/>
   </w:style>
   <w:style w:type="table" w:default="1" w:styleId="TableNormal">
@@ -18667,6 +18527,27 @@
 </file>
 
 <file path=customXml/item1.xml><?xml version="1.0" encoding="utf-8"?>
+<p:properties xmlns:p="http://schemas.microsoft.com/office/2006/metadata/properties" xmlns:xsi="http://www.w3.org/2001/XMLSchema-instance" xmlns:pc="http://schemas.microsoft.com/office/infopath/2007/PartnerControls">
+  <documentManagement>
+    <_ip_UnifiedCompliancePolicyProperties xmlns="http://schemas.microsoft.com/sharepoint/v3" xsi:nil="true"/>
+    <_ip_UnifiedCompliancePolicyUIAction xmlns="http://schemas.microsoft.com/sharepoint/v3" xsi:nil="true"/>
+    <lcf76f155ced4ddcb4097134ff3c332f xmlns="139127ee-9518-45d9-9514-77dc8f273ced">
+      <Terms xmlns="http://schemas.microsoft.com/office/infopath/2007/PartnerControls"/>
+    </lcf76f155ced4ddcb4097134ff3c332f>
+    <_x0020_ xmlns="139127ee-9518-45d9-9514-77dc8f273ced" xsi:nil="true"/>
+    <DateandTime xmlns="139127ee-9518-45d9-9514-77dc8f273ced" xsi:nil="true"/>
+    <Comment xmlns="139127ee-9518-45d9-9514-77dc8f273ced" xsi:nil="true"/>
+    <TaxCatchAll xmlns="d267a1a7-8edd-4111-a118-4a206d87cecc" xsi:nil="true"/>
+    <_dlc_DocId xmlns="e1b0dd96-a81d-477c-8ece-ee9c4f66c737">MOED-597021718-2941</_dlc_DocId>
+    <_dlc_DocIdUrl xmlns="e1b0dd96-a81d-477c-8ece-ee9c4f66c737">
+      <Url>https://educationgovtnz.sharepoint.com/sites/GRPMoEICTTPHMStrengtheningCyberSecurityandDigitalServicesinK/_layouts/15/DocIdRedir.aspx?ID=MOED-597021718-2941</Url>
+      <Description>MOED-597021718-2941</Description>
+    </_dlc_DocIdUrl>
+  </documentManagement>
+</p:properties>
+</file>
+
+<file path=customXml/item2.xml><?xml version="1.0" encoding="utf-8"?>
 <?mso-contentType ?>
 <spe:Receivers xmlns:spe="http://schemas.microsoft.com/sharepoint/events">
   <Receiver>
@@ -18716,34 +18597,8 @@
 </spe:Receivers>
 </file>
 
-<file path=customXml/item2.xml><?xml version="1.0" encoding="utf-8"?>
-<p:properties xmlns:p="http://schemas.microsoft.com/office/2006/metadata/properties" xmlns:xsi="http://www.w3.org/2001/XMLSchema-instance" xmlns:pc="http://schemas.microsoft.com/office/infopath/2007/PartnerControls">
-  <documentManagement>
-    <_ip_UnifiedCompliancePolicyProperties xmlns="http://schemas.microsoft.com/sharepoint/v3" xsi:nil="true"/>
-    <_ip_UnifiedCompliancePolicyUIAction xmlns="http://schemas.microsoft.com/sharepoint/v3" xsi:nil="true"/>
-    <lcf76f155ced4ddcb4097134ff3c332f xmlns="139127ee-9518-45d9-9514-77dc8f273ced">
-      <Terms xmlns="http://schemas.microsoft.com/office/infopath/2007/PartnerControls"/>
-    </lcf76f155ced4ddcb4097134ff3c332f>
-    <_x0020_ xmlns="139127ee-9518-45d9-9514-77dc8f273ced" xsi:nil="true"/>
-    <DateandTime xmlns="139127ee-9518-45d9-9514-77dc8f273ced" xsi:nil="true"/>
-    <Comment xmlns="139127ee-9518-45d9-9514-77dc8f273ced" xsi:nil="true"/>
-    <TaxCatchAll xmlns="d267a1a7-8edd-4111-a118-4a206d87cecc" xsi:nil="true"/>
-    <_dlc_DocId xmlns="e1b0dd96-a81d-477c-8ece-ee9c4f66c737">MOED-597021718-2941</_dlc_DocId>
-    <_dlc_DocIdUrl xmlns="e1b0dd96-a81d-477c-8ece-ee9c4f66c737">
-      <Url>https://educationgovtnz.sharepoint.com/sites/GRPMoEICTTPHMStrengtheningCyberSecurityandDigitalServicesinK/_layouts/15/DocIdRedir.aspx?ID=MOED-597021718-2941</Url>
-      <Description>MOED-597021718-2941</Description>
-    </_dlc_DocIdUrl>
-  </documentManagement>
-</p:properties>
-</file>
-
 <file path=customXml/item3.xml><?xml version="1.0" encoding="utf-8"?>
-<?mso-contentType ?>
-<FormTemplates xmlns="http://schemas.microsoft.com/sharepoint/v3/contenttype/forms">
-  <Display>DocumentLibraryForm</Display>
-  <Edit>DocumentLibraryForm</Edit>
-  <New>DocumentLibraryForm</New>
-</FormTemplates>
+<b:Sources xmlns:b="http://schemas.openxmlformats.org/officeDocument/2006/bibliography" xmlns="http://schemas.openxmlformats.org/officeDocument/2006/bibliography" SelectedStyle="\APASixthEditionOfficeOnline.xsl" StyleName="APA" Version="6"/>
 </file>
 
 <file path=customXml/item4.xml><?xml version="1.0" encoding="utf-8"?>
@@ -19045,18 +18900,15 @@
 </file>
 
 <file path=customXml/item5.xml><?xml version="1.0" encoding="utf-8"?>
-<b:Sources xmlns:b="http://schemas.openxmlformats.org/officeDocument/2006/bibliography" xmlns="http://schemas.openxmlformats.org/officeDocument/2006/bibliography" SelectedStyle="\APASixthEditionOfficeOnline.xsl" StyleName="APA" Version="6"/>
+<?mso-contentType ?>
+<FormTemplates xmlns="http://schemas.microsoft.com/sharepoint/v3/contenttype/forms">
+  <Display>DocumentLibraryForm</Display>
+  <Edit>DocumentLibraryForm</Edit>
+  <New>DocumentLibraryForm</New>
+</FormTemplates>
 </file>
 
 <file path=customXml/itemProps1.xml><?xml version="1.0" encoding="utf-8"?>
-<ds:datastoreItem xmlns:ds="http://schemas.openxmlformats.org/officeDocument/2006/customXml" ds:itemID="{2023D3F9-1C64-4968-82D7-149C6251DAD6}">
-  <ds:schemaRefs>
-    <ds:schemaRef ds:uri="http://schemas.microsoft.com/sharepoint/events"/>
-  </ds:schemaRefs>
-</ds:datastoreItem>
-</file>
-
-<file path=customXml/itemProps2.xml><?xml version="1.0" encoding="utf-8"?>
 <ds:datastoreItem xmlns:ds="http://schemas.openxmlformats.org/officeDocument/2006/customXml" ds:itemID="{6702286D-F273-4089-9CAA-235928BAA15D}">
   <ds:schemaRefs>
     <ds:schemaRef ds:uri="http://schemas.microsoft.com/office/2006/metadata/properties"/>
@@ -19069,10 +18921,18 @@
 </ds:datastoreItem>
 </file>
 
+<file path=customXml/itemProps2.xml><?xml version="1.0" encoding="utf-8"?>
+<ds:datastoreItem xmlns:ds="http://schemas.openxmlformats.org/officeDocument/2006/customXml" ds:itemID="{2023D3F9-1C64-4968-82D7-149C6251DAD6}">
+  <ds:schemaRefs>
+    <ds:schemaRef ds:uri="http://schemas.microsoft.com/sharepoint/events"/>
+  </ds:schemaRefs>
+</ds:datastoreItem>
+</file>
+
 <file path=customXml/itemProps3.xml><?xml version="1.0" encoding="utf-8"?>
-<ds:datastoreItem xmlns:ds="http://schemas.openxmlformats.org/officeDocument/2006/customXml" ds:itemID="{9834B279-DC96-488F-99E8-C29601DFA13D}">
+<ds:datastoreItem xmlns:ds="http://schemas.openxmlformats.org/officeDocument/2006/customXml" ds:itemID="{B5E2C1A7-32A2-494A-B871-83CBA7258EA8}">
   <ds:schemaRefs>
-    <ds:schemaRef ds:uri="http://schemas.microsoft.com/sharepoint/v3/contenttype/forms"/>
+    <ds:schemaRef ds:uri="http://schemas.openxmlformats.org/officeDocument/2006/bibliography"/>
   </ds:schemaRefs>
 </ds:datastoreItem>
 </file>
@@ -19099,9 +18959,9 @@
 </file>
 
 <file path=customXml/itemProps5.xml><?xml version="1.0" encoding="utf-8"?>
-<ds:datastoreItem xmlns:ds="http://schemas.openxmlformats.org/officeDocument/2006/customXml" ds:itemID="{B5E2C1A7-32A2-494A-B871-83CBA7258EA8}">
+<ds:datastoreItem xmlns:ds="http://schemas.openxmlformats.org/officeDocument/2006/customXml" ds:itemID="{9834B279-DC96-488F-99E8-C29601DFA13D}">
   <ds:schemaRefs>
-    <ds:schemaRef ds:uri="http://schemas.openxmlformats.org/officeDocument/2006/bibliography"/>
+    <ds:schemaRef ds:uri="http://schemas.microsoft.com/sharepoint/v3/contenttype/forms"/>
   </ds:schemaRefs>
 </ds:datastoreItem>
 </file>
</xml_diff>